<commit_message>
Add test result of test suits testing
</commit_message>
<xml_diff>
--- a/lab10/Report/Звіт до лабораторної роботи.docx
+++ b/lab10/Report/Звіт до лабораторної роботи.docx
@@ -1895,6 +1895,7 @@
           <w:iCs/>
           <w:sz w:val="28"/>
           <w:szCs w:val="28"/>
+          <w:lang w:val="ru-RU"/>
         </w:rPr>
       </w:pPr>
       <w:r>
@@ -2099,6 +2100,2255 @@
           <w:szCs w:val="28"/>
         </w:rPr>
         <w:t>.</w:t>
+      </w:r>
+    </w:p>
+    <w:p>
+      <w:pPr>
+        <w:jc w:val="both"/>
+        <w:rPr>
+          <w:bCs/>
+          <w:iCs/>
+          <w:sz w:val="28"/>
+          <w:szCs w:val="28"/>
+          <w:lang w:val="ru-RU"/>
+        </w:rPr>
+      </w:pPr>
+    </w:p>
+    <w:p>
+      <w:pPr>
+        <w:jc w:val="both"/>
+        <w:rPr>
+          <w:bCs/>
+          <w:sz w:val="28"/>
+          <w:szCs w:val="28"/>
+        </w:rPr>
+      </w:pPr>
+      <w:r>
+        <w:rPr>
+          <w:bCs/>
+          <w:i/>
+          <w:iCs/>
+          <w:sz w:val="28"/>
+          <w:szCs w:val="28"/>
+        </w:rPr>
+        <w:t>Результат виконання тестового драйвера:</w:t>
+      </w:r>
+    </w:p>
+    <w:p>
+      <w:pPr>
+        <w:jc w:val="both"/>
+        <w:rPr>
+          <w:bCs/>
+          <w:iCs/>
+          <w:sz w:val="28"/>
+          <w:szCs w:val="28"/>
+        </w:rPr>
+      </w:pPr>
+      <w:r>
+        <w:rPr>
+          <w:bCs/>
+          <w:iCs/>
+          <w:sz w:val="28"/>
+          <w:szCs w:val="28"/>
+        </w:rPr>
+        <w:t>=== TS_10_1 ===</w:t>
+      </w:r>
+    </w:p>
+    <w:p>
+      <w:pPr>
+        <w:jc w:val="both"/>
+        <w:rPr>
+          <w:bCs/>
+          <w:iCs/>
+          <w:sz w:val="28"/>
+          <w:szCs w:val="28"/>
+        </w:rPr>
+      </w:pPr>
+      <w:r>
+        <w:rPr>
+          <w:bCs/>
+          <w:iCs/>
+          <w:sz w:val="28"/>
+          <w:szCs w:val="28"/>
+        </w:rPr>
+        <w:t>Тест-кейс №1</w:t>
+      </w:r>
+    </w:p>
+    <w:p>
+      <w:pPr>
+        <w:jc w:val="both"/>
+        <w:rPr>
+          <w:bCs/>
+          <w:iCs/>
+          <w:sz w:val="28"/>
+          <w:szCs w:val="28"/>
+        </w:rPr>
+      </w:pPr>
+      <w:r>
+        <w:rPr>
+          <w:bCs/>
+          <w:iCs/>
+          <w:sz w:val="28"/>
+          <w:szCs w:val="28"/>
+        </w:rPr>
+        <w:t>Вхідні дані:</w:t>
+      </w:r>
+    </w:p>
+    <w:p>
+      <w:pPr>
+        <w:jc w:val="both"/>
+        <w:rPr>
+          <w:bCs/>
+          <w:iCs/>
+          <w:sz w:val="28"/>
+          <w:szCs w:val="28"/>
+        </w:rPr>
+      </w:pPr>
+      <w:r>
+        <w:rPr>
+          <w:bCs/>
+          <w:iCs/>
+          <w:sz w:val="28"/>
+          <w:szCs w:val="28"/>
+        </w:rPr>
+        <w:t>inputFileName: input_1.txt</w:t>
+      </w:r>
+    </w:p>
+    <w:p>
+      <w:pPr>
+        <w:jc w:val="both"/>
+        <w:rPr>
+          <w:bCs/>
+          <w:iCs/>
+          <w:sz w:val="28"/>
+          <w:szCs w:val="28"/>
+        </w:rPr>
+      </w:pPr>
+      <w:r>
+        <w:rPr>
+          <w:bCs/>
+          <w:iCs/>
+          <w:sz w:val="28"/>
+          <w:szCs w:val="28"/>
+        </w:rPr>
+        <w:t>outputFileName: output_1.txt</w:t>
+      </w:r>
+    </w:p>
+    <w:p>
+      <w:pPr>
+        <w:jc w:val="both"/>
+        <w:rPr>
+          <w:bCs/>
+          <w:iCs/>
+          <w:sz w:val="28"/>
+          <w:szCs w:val="28"/>
+        </w:rPr>
+      </w:pPr>
+      <w:r>
+        <w:rPr>
+          <w:bCs/>
+          <w:iCs/>
+          <w:sz w:val="28"/>
+          <w:szCs w:val="28"/>
+        </w:rPr>
+        <w:t>Відкрийте модифікований файл та порівняйте з текстом із поля Expected Result. Співпадає? (y/n):</w:t>
+      </w:r>
+    </w:p>
+    <w:p>
+      <w:pPr>
+        <w:jc w:val="both"/>
+        <w:rPr>
+          <w:bCs/>
+          <w:iCs/>
+          <w:sz w:val="28"/>
+          <w:szCs w:val="28"/>
+        </w:rPr>
+      </w:pPr>
+      <w:r>
+        <w:rPr>
+          <w:bCs/>
+          <w:iCs/>
+          <w:sz w:val="28"/>
+          <w:szCs w:val="28"/>
+        </w:rPr>
+        <w:t>Статус тест-кейса: passed</w:t>
+      </w:r>
+    </w:p>
+    <w:p>
+      <w:pPr>
+        <w:jc w:val="both"/>
+        <w:rPr>
+          <w:bCs/>
+          <w:iCs/>
+          <w:sz w:val="28"/>
+          <w:szCs w:val="28"/>
+        </w:rPr>
+      </w:pPr>
+    </w:p>
+    <w:p>
+      <w:pPr>
+        <w:jc w:val="both"/>
+        <w:rPr>
+          <w:bCs/>
+          <w:iCs/>
+          <w:sz w:val="28"/>
+          <w:szCs w:val="28"/>
+        </w:rPr>
+      </w:pPr>
+      <w:r>
+        <w:rPr>
+          <w:bCs/>
+          <w:iCs/>
+          <w:sz w:val="28"/>
+          <w:szCs w:val="28"/>
+        </w:rPr>
+        <w:t>Тест-кейс №2</w:t>
+      </w:r>
+    </w:p>
+    <w:p>
+      <w:pPr>
+        <w:jc w:val="both"/>
+        <w:rPr>
+          <w:bCs/>
+          <w:iCs/>
+          <w:sz w:val="28"/>
+          <w:szCs w:val="28"/>
+        </w:rPr>
+      </w:pPr>
+      <w:r>
+        <w:rPr>
+          <w:bCs/>
+          <w:iCs/>
+          <w:sz w:val="28"/>
+          <w:szCs w:val="28"/>
+        </w:rPr>
+        <w:t>Вхідні дані:</w:t>
+      </w:r>
+    </w:p>
+    <w:p>
+      <w:pPr>
+        <w:jc w:val="both"/>
+        <w:rPr>
+          <w:bCs/>
+          <w:iCs/>
+          <w:sz w:val="28"/>
+          <w:szCs w:val="28"/>
+        </w:rPr>
+      </w:pPr>
+      <w:r>
+        <w:rPr>
+          <w:bCs/>
+          <w:iCs/>
+          <w:sz w:val="28"/>
+          <w:szCs w:val="28"/>
+        </w:rPr>
+        <w:t>inputFileName: input_2.txt</w:t>
+      </w:r>
+    </w:p>
+    <w:p>
+      <w:pPr>
+        <w:jc w:val="both"/>
+        <w:rPr>
+          <w:bCs/>
+          <w:iCs/>
+          <w:sz w:val="28"/>
+          <w:szCs w:val="28"/>
+        </w:rPr>
+      </w:pPr>
+      <w:r>
+        <w:rPr>
+          <w:bCs/>
+          <w:iCs/>
+          <w:sz w:val="28"/>
+          <w:szCs w:val="28"/>
+        </w:rPr>
+        <w:t>outputFileName: output_2.txt</w:t>
+      </w:r>
+    </w:p>
+    <w:p>
+      <w:pPr>
+        <w:jc w:val="both"/>
+        <w:rPr>
+          <w:bCs/>
+          <w:iCs/>
+          <w:sz w:val="28"/>
+          <w:szCs w:val="28"/>
+        </w:rPr>
+      </w:pPr>
+      <w:r>
+        <w:rPr>
+          <w:bCs/>
+          <w:iCs/>
+          <w:sz w:val="28"/>
+          <w:szCs w:val="28"/>
+        </w:rPr>
+        <w:lastRenderedPageBreak/>
+        <w:t>Відкрийте модифікований файл та порівняйте з текстом із поля Expected Result. Співпадає? (y/n):</w:t>
+      </w:r>
+    </w:p>
+    <w:p>
+      <w:pPr>
+        <w:jc w:val="both"/>
+        <w:rPr>
+          <w:bCs/>
+          <w:iCs/>
+          <w:sz w:val="28"/>
+          <w:szCs w:val="28"/>
+        </w:rPr>
+      </w:pPr>
+      <w:r>
+        <w:rPr>
+          <w:bCs/>
+          <w:iCs/>
+          <w:sz w:val="28"/>
+          <w:szCs w:val="28"/>
+        </w:rPr>
+        <w:t>Статус тест-кейса: passed</w:t>
+      </w:r>
+    </w:p>
+    <w:p>
+      <w:pPr>
+        <w:jc w:val="both"/>
+        <w:rPr>
+          <w:bCs/>
+          <w:iCs/>
+          <w:sz w:val="28"/>
+          <w:szCs w:val="28"/>
+        </w:rPr>
+      </w:pPr>
+    </w:p>
+    <w:p>
+      <w:pPr>
+        <w:jc w:val="both"/>
+        <w:rPr>
+          <w:bCs/>
+          <w:iCs/>
+          <w:sz w:val="28"/>
+          <w:szCs w:val="28"/>
+        </w:rPr>
+      </w:pPr>
+      <w:r>
+        <w:rPr>
+          <w:bCs/>
+          <w:iCs/>
+          <w:sz w:val="28"/>
+          <w:szCs w:val="28"/>
+        </w:rPr>
+        <w:t>Тест-кейс №3</w:t>
+      </w:r>
+    </w:p>
+    <w:p>
+      <w:pPr>
+        <w:jc w:val="both"/>
+        <w:rPr>
+          <w:bCs/>
+          <w:iCs/>
+          <w:sz w:val="28"/>
+          <w:szCs w:val="28"/>
+        </w:rPr>
+      </w:pPr>
+      <w:r>
+        <w:rPr>
+          <w:bCs/>
+          <w:iCs/>
+          <w:sz w:val="28"/>
+          <w:szCs w:val="28"/>
+        </w:rPr>
+        <w:t>Вхідні дані:</w:t>
+      </w:r>
+    </w:p>
+    <w:p>
+      <w:pPr>
+        <w:jc w:val="both"/>
+        <w:rPr>
+          <w:bCs/>
+          <w:iCs/>
+          <w:sz w:val="28"/>
+          <w:szCs w:val="28"/>
+        </w:rPr>
+      </w:pPr>
+      <w:r>
+        <w:rPr>
+          <w:bCs/>
+          <w:iCs/>
+          <w:sz w:val="28"/>
+          <w:szCs w:val="28"/>
+        </w:rPr>
+        <w:t>inputFileName: input_3.txt</w:t>
+      </w:r>
+    </w:p>
+    <w:p>
+      <w:pPr>
+        <w:jc w:val="both"/>
+        <w:rPr>
+          <w:bCs/>
+          <w:iCs/>
+          <w:sz w:val="28"/>
+          <w:szCs w:val="28"/>
+        </w:rPr>
+      </w:pPr>
+      <w:r>
+        <w:rPr>
+          <w:bCs/>
+          <w:iCs/>
+          <w:sz w:val="28"/>
+          <w:szCs w:val="28"/>
+        </w:rPr>
+        <w:t>outputFileName: output_3.txt</w:t>
+      </w:r>
+    </w:p>
+    <w:p>
+      <w:pPr>
+        <w:jc w:val="both"/>
+        <w:rPr>
+          <w:bCs/>
+          <w:iCs/>
+          <w:sz w:val="28"/>
+          <w:szCs w:val="28"/>
+        </w:rPr>
+      </w:pPr>
+      <w:r>
+        <w:rPr>
+          <w:bCs/>
+          <w:iCs/>
+          <w:sz w:val="28"/>
+          <w:szCs w:val="28"/>
+        </w:rPr>
+        <w:t>Відкрийте модифікований файл та порівняйте з текстом із поля Expected Result. Співпадає? (y/n):</w:t>
+      </w:r>
+    </w:p>
+    <w:p>
+      <w:pPr>
+        <w:jc w:val="both"/>
+        <w:rPr>
+          <w:bCs/>
+          <w:iCs/>
+          <w:sz w:val="28"/>
+          <w:szCs w:val="28"/>
+        </w:rPr>
+      </w:pPr>
+      <w:r>
+        <w:rPr>
+          <w:bCs/>
+          <w:iCs/>
+          <w:sz w:val="28"/>
+          <w:szCs w:val="28"/>
+        </w:rPr>
+        <w:t>Статус тест-кейса: passed</w:t>
+      </w:r>
+    </w:p>
+    <w:p>
+      <w:pPr>
+        <w:jc w:val="both"/>
+        <w:rPr>
+          <w:bCs/>
+          <w:iCs/>
+          <w:sz w:val="28"/>
+          <w:szCs w:val="28"/>
+        </w:rPr>
+      </w:pPr>
+    </w:p>
+    <w:p>
+      <w:pPr>
+        <w:jc w:val="both"/>
+        <w:rPr>
+          <w:bCs/>
+          <w:iCs/>
+          <w:sz w:val="28"/>
+          <w:szCs w:val="28"/>
+        </w:rPr>
+      </w:pPr>
+      <w:r>
+        <w:rPr>
+          <w:bCs/>
+          <w:iCs/>
+          <w:sz w:val="28"/>
+          <w:szCs w:val="28"/>
+        </w:rPr>
+        <w:t>Тест-кейс №4</w:t>
+      </w:r>
+    </w:p>
+    <w:p>
+      <w:pPr>
+        <w:jc w:val="both"/>
+        <w:rPr>
+          <w:bCs/>
+          <w:iCs/>
+          <w:sz w:val="28"/>
+          <w:szCs w:val="28"/>
+        </w:rPr>
+      </w:pPr>
+      <w:r>
+        <w:rPr>
+          <w:bCs/>
+          <w:iCs/>
+          <w:sz w:val="28"/>
+          <w:szCs w:val="28"/>
+        </w:rPr>
+        <w:t>Вхідні дані:</w:t>
+      </w:r>
+    </w:p>
+    <w:p>
+      <w:pPr>
+        <w:jc w:val="both"/>
+        <w:rPr>
+          <w:bCs/>
+          <w:iCs/>
+          <w:sz w:val="28"/>
+          <w:szCs w:val="28"/>
+        </w:rPr>
+      </w:pPr>
+      <w:r>
+        <w:rPr>
+          <w:bCs/>
+          <w:iCs/>
+          <w:sz w:val="28"/>
+          <w:szCs w:val="28"/>
+        </w:rPr>
+        <w:t>inputFileName: input_1.txt</w:t>
+      </w:r>
+    </w:p>
+    <w:p>
+      <w:pPr>
+        <w:jc w:val="both"/>
+        <w:rPr>
+          <w:bCs/>
+          <w:iCs/>
+          <w:sz w:val="28"/>
+          <w:szCs w:val="28"/>
+        </w:rPr>
+      </w:pPr>
+      <w:r>
+        <w:rPr>
+          <w:bCs/>
+          <w:iCs/>
+          <w:sz w:val="28"/>
+          <w:szCs w:val="28"/>
+        </w:rPr>
+        <w:t>outputFileName: output_4.txt</w:t>
+      </w:r>
+    </w:p>
+    <w:p>
+      <w:pPr>
+        <w:jc w:val="both"/>
+        <w:rPr>
+          <w:bCs/>
+          <w:iCs/>
+          <w:sz w:val="28"/>
+          <w:szCs w:val="28"/>
+        </w:rPr>
+      </w:pPr>
+      <w:r>
+        <w:rPr>
+          <w:bCs/>
+          <w:iCs/>
+          <w:sz w:val="28"/>
+          <w:szCs w:val="28"/>
+        </w:rPr>
+        <w:t>Відкрийте модифікований файл та порівняйте з текстом із поля Expected Result. Співпадає? (y/n):</w:t>
+      </w:r>
+    </w:p>
+    <w:p>
+      <w:pPr>
+        <w:jc w:val="both"/>
+        <w:rPr>
+          <w:bCs/>
+          <w:iCs/>
+          <w:sz w:val="28"/>
+          <w:szCs w:val="28"/>
+        </w:rPr>
+      </w:pPr>
+      <w:r>
+        <w:rPr>
+          <w:bCs/>
+          <w:iCs/>
+          <w:sz w:val="28"/>
+          <w:szCs w:val="28"/>
+        </w:rPr>
+        <w:t>Статус тест-кейса: passed</w:t>
+      </w:r>
+    </w:p>
+    <w:p>
+      <w:pPr>
+        <w:jc w:val="both"/>
+        <w:rPr>
+          <w:bCs/>
+          <w:iCs/>
+          <w:sz w:val="28"/>
+          <w:szCs w:val="28"/>
+        </w:rPr>
+      </w:pPr>
+    </w:p>
+    <w:p>
+      <w:pPr>
+        <w:jc w:val="both"/>
+        <w:rPr>
+          <w:bCs/>
+          <w:iCs/>
+          <w:sz w:val="28"/>
+          <w:szCs w:val="28"/>
+        </w:rPr>
+      </w:pPr>
+      <w:r>
+        <w:rPr>
+          <w:bCs/>
+          <w:iCs/>
+          <w:sz w:val="28"/>
+          <w:szCs w:val="28"/>
+        </w:rPr>
+        <w:t>Тест-кейс №5</w:t>
+      </w:r>
+    </w:p>
+    <w:p>
+      <w:pPr>
+        <w:jc w:val="both"/>
+        <w:rPr>
+          <w:bCs/>
+          <w:iCs/>
+          <w:sz w:val="28"/>
+          <w:szCs w:val="28"/>
+        </w:rPr>
+      </w:pPr>
+      <w:r>
+        <w:rPr>
+          <w:bCs/>
+          <w:iCs/>
+          <w:sz w:val="28"/>
+          <w:szCs w:val="28"/>
+        </w:rPr>
+        <w:t>Вхідні дані:</w:t>
+      </w:r>
+    </w:p>
+    <w:p>
+      <w:pPr>
+        <w:jc w:val="both"/>
+        <w:rPr>
+          <w:bCs/>
+          <w:iCs/>
+          <w:sz w:val="28"/>
+          <w:szCs w:val="28"/>
+        </w:rPr>
+      </w:pPr>
+      <w:r>
+        <w:rPr>
+          <w:bCs/>
+          <w:iCs/>
+          <w:sz w:val="28"/>
+          <w:szCs w:val="28"/>
+        </w:rPr>
+        <w:t>inputFileName: input_4.txt</w:t>
+      </w:r>
+    </w:p>
+    <w:p>
+      <w:pPr>
+        <w:jc w:val="both"/>
+        <w:rPr>
+          <w:bCs/>
+          <w:iCs/>
+          <w:sz w:val="28"/>
+          <w:szCs w:val="28"/>
+        </w:rPr>
+      </w:pPr>
+      <w:r>
+        <w:rPr>
+          <w:bCs/>
+          <w:iCs/>
+          <w:sz w:val="28"/>
+          <w:szCs w:val="28"/>
+        </w:rPr>
+        <w:t>outputFileName: output_1.txt</w:t>
+      </w:r>
+    </w:p>
+    <w:p>
+      <w:pPr>
+        <w:jc w:val="both"/>
+        <w:rPr>
+          <w:bCs/>
+          <w:iCs/>
+          <w:sz w:val="28"/>
+          <w:szCs w:val="28"/>
+        </w:rPr>
+      </w:pPr>
+      <w:r>
+        <w:rPr>
+          <w:bCs/>
+          <w:iCs/>
+          <w:sz w:val="28"/>
+          <w:szCs w:val="28"/>
+        </w:rPr>
+        <w:t>Відкрийте модифікований файл та порівняйте з текстом із поля Expected Result. Співпадає? (y/n):</w:t>
+      </w:r>
+    </w:p>
+    <w:p>
+      <w:pPr>
+        <w:jc w:val="both"/>
+        <w:rPr>
+          <w:bCs/>
+          <w:iCs/>
+          <w:sz w:val="28"/>
+          <w:szCs w:val="28"/>
+        </w:rPr>
+      </w:pPr>
+      <w:r>
+        <w:rPr>
+          <w:bCs/>
+          <w:iCs/>
+          <w:sz w:val="28"/>
+          <w:szCs w:val="28"/>
+        </w:rPr>
+        <w:t>Статус тест-кейса: passed</w:t>
+      </w:r>
+    </w:p>
+    <w:p>
+      <w:pPr>
+        <w:jc w:val="both"/>
+        <w:rPr>
+          <w:bCs/>
+          <w:iCs/>
+          <w:sz w:val="28"/>
+          <w:szCs w:val="28"/>
+        </w:rPr>
+      </w:pPr>
+    </w:p>
+    <w:p>
+      <w:pPr>
+        <w:jc w:val="both"/>
+        <w:rPr>
+          <w:bCs/>
+          <w:iCs/>
+          <w:sz w:val="28"/>
+          <w:szCs w:val="28"/>
+        </w:rPr>
+      </w:pPr>
+      <w:r>
+        <w:rPr>
+          <w:bCs/>
+          <w:iCs/>
+          <w:sz w:val="28"/>
+          <w:szCs w:val="28"/>
+        </w:rPr>
+        <w:t>=== TS_10_2 ===</w:t>
+      </w:r>
+    </w:p>
+    <w:p>
+      <w:pPr>
+        <w:jc w:val="both"/>
+        <w:rPr>
+          <w:bCs/>
+          <w:iCs/>
+          <w:sz w:val="28"/>
+          <w:szCs w:val="28"/>
+        </w:rPr>
+      </w:pPr>
+      <w:r>
+        <w:rPr>
+          <w:bCs/>
+          <w:iCs/>
+          <w:sz w:val="28"/>
+          <w:szCs w:val="28"/>
+        </w:rPr>
+        <w:t>Тест-кейс №1</w:t>
+      </w:r>
+    </w:p>
+    <w:p>
+      <w:pPr>
+        <w:jc w:val="both"/>
+        <w:rPr>
+          <w:bCs/>
+          <w:iCs/>
+          <w:sz w:val="28"/>
+          <w:szCs w:val="28"/>
+        </w:rPr>
+      </w:pPr>
+      <w:r>
+        <w:rPr>
+          <w:bCs/>
+          <w:iCs/>
+          <w:sz w:val="28"/>
+          <w:szCs w:val="28"/>
+        </w:rPr>
+        <w:t>Вхідні дані:</w:t>
+      </w:r>
+    </w:p>
+    <w:p>
+      <w:pPr>
+        <w:jc w:val="both"/>
+        <w:rPr>
+          <w:bCs/>
+          <w:iCs/>
+          <w:sz w:val="28"/>
+          <w:szCs w:val="28"/>
+        </w:rPr>
+      </w:pPr>
+      <w:r>
+        <w:rPr>
+          <w:bCs/>
+          <w:iCs/>
+          <w:sz w:val="28"/>
+          <w:szCs w:val="28"/>
+        </w:rPr>
+        <w:t>inputFileName: input_1.txt</w:t>
+      </w:r>
+    </w:p>
+    <w:p>
+      <w:pPr>
+        <w:jc w:val="both"/>
+        <w:rPr>
+          <w:bCs/>
+          <w:iCs/>
+          <w:sz w:val="28"/>
+          <w:szCs w:val="28"/>
+        </w:rPr>
+      </w:pPr>
+      <w:r>
+        <w:rPr>
+          <w:bCs/>
+          <w:iCs/>
+          <w:sz w:val="28"/>
+          <w:szCs w:val="28"/>
+        </w:rPr>
+        <w:t>Відкрийте модифікований файл та порівняйте з текстом із поля Expected Result. Співпадає? (y/n):</w:t>
+      </w:r>
+    </w:p>
+    <w:p>
+      <w:pPr>
+        <w:jc w:val="both"/>
+        <w:rPr>
+          <w:bCs/>
+          <w:iCs/>
+          <w:sz w:val="28"/>
+          <w:szCs w:val="28"/>
+        </w:rPr>
+      </w:pPr>
+      <w:r>
+        <w:rPr>
+          <w:bCs/>
+          <w:iCs/>
+          <w:sz w:val="28"/>
+          <w:szCs w:val="28"/>
+        </w:rPr>
+        <w:t>Статус тест-кейса: passed</w:t>
+      </w:r>
+    </w:p>
+    <w:p>
+      <w:pPr>
+        <w:jc w:val="both"/>
+        <w:rPr>
+          <w:bCs/>
+          <w:iCs/>
+          <w:sz w:val="28"/>
+          <w:szCs w:val="28"/>
+        </w:rPr>
+      </w:pPr>
+    </w:p>
+    <w:p>
+      <w:pPr>
+        <w:jc w:val="both"/>
+        <w:rPr>
+          <w:bCs/>
+          <w:iCs/>
+          <w:sz w:val="28"/>
+          <w:szCs w:val="28"/>
+        </w:rPr>
+      </w:pPr>
+      <w:r>
+        <w:rPr>
+          <w:bCs/>
+          <w:iCs/>
+          <w:sz w:val="28"/>
+          <w:szCs w:val="28"/>
+        </w:rPr>
+        <w:t>Тест-кейс №2</w:t>
+      </w:r>
+    </w:p>
+    <w:p>
+      <w:pPr>
+        <w:jc w:val="both"/>
+        <w:rPr>
+          <w:bCs/>
+          <w:iCs/>
+          <w:sz w:val="28"/>
+          <w:szCs w:val="28"/>
+        </w:rPr>
+      </w:pPr>
+      <w:r>
+        <w:rPr>
+          <w:bCs/>
+          <w:iCs/>
+          <w:sz w:val="28"/>
+          <w:szCs w:val="28"/>
+        </w:rPr>
+        <w:t>Вхідні дані:</w:t>
+      </w:r>
+    </w:p>
+    <w:p>
+      <w:pPr>
+        <w:jc w:val="both"/>
+        <w:rPr>
+          <w:bCs/>
+          <w:iCs/>
+          <w:sz w:val="28"/>
+          <w:szCs w:val="28"/>
+        </w:rPr>
+      </w:pPr>
+      <w:r>
+        <w:rPr>
+          <w:bCs/>
+          <w:iCs/>
+          <w:sz w:val="28"/>
+          <w:szCs w:val="28"/>
+        </w:rPr>
+        <w:t>inputFileName: input_2.txt</w:t>
+      </w:r>
+    </w:p>
+    <w:p>
+      <w:pPr>
+        <w:jc w:val="both"/>
+        <w:rPr>
+          <w:bCs/>
+          <w:iCs/>
+          <w:sz w:val="28"/>
+          <w:szCs w:val="28"/>
+        </w:rPr>
+      </w:pPr>
+      <w:r>
+        <w:rPr>
+          <w:bCs/>
+          <w:iCs/>
+          <w:sz w:val="28"/>
+          <w:szCs w:val="28"/>
+        </w:rPr>
+        <w:t>Відкрийте модифікований файл та порівняйте з текстом із поля Expected Result. Співпадає? (y/n):</w:t>
+      </w:r>
+    </w:p>
+    <w:p>
+      <w:pPr>
+        <w:jc w:val="both"/>
+        <w:rPr>
+          <w:bCs/>
+          <w:iCs/>
+          <w:sz w:val="28"/>
+          <w:szCs w:val="28"/>
+        </w:rPr>
+      </w:pPr>
+      <w:r>
+        <w:rPr>
+          <w:bCs/>
+          <w:iCs/>
+          <w:sz w:val="28"/>
+          <w:szCs w:val="28"/>
+        </w:rPr>
+        <w:t>Статус тест-кейса: passed</w:t>
+      </w:r>
+    </w:p>
+    <w:p>
+      <w:pPr>
+        <w:jc w:val="both"/>
+        <w:rPr>
+          <w:bCs/>
+          <w:iCs/>
+          <w:sz w:val="28"/>
+          <w:szCs w:val="28"/>
+        </w:rPr>
+      </w:pPr>
+    </w:p>
+    <w:p>
+      <w:pPr>
+        <w:jc w:val="both"/>
+        <w:rPr>
+          <w:bCs/>
+          <w:iCs/>
+          <w:sz w:val="28"/>
+          <w:szCs w:val="28"/>
+        </w:rPr>
+      </w:pPr>
+      <w:r>
+        <w:rPr>
+          <w:bCs/>
+          <w:iCs/>
+          <w:sz w:val="28"/>
+          <w:szCs w:val="28"/>
+        </w:rPr>
+        <w:t>Тест-кейс №3</w:t>
+      </w:r>
+    </w:p>
+    <w:p>
+      <w:pPr>
+        <w:jc w:val="both"/>
+        <w:rPr>
+          <w:bCs/>
+          <w:iCs/>
+          <w:sz w:val="28"/>
+          <w:szCs w:val="28"/>
+        </w:rPr>
+      </w:pPr>
+      <w:r>
+        <w:rPr>
+          <w:bCs/>
+          <w:iCs/>
+          <w:sz w:val="28"/>
+          <w:szCs w:val="28"/>
+        </w:rPr>
+        <w:t>Вхідні дані:</w:t>
+      </w:r>
+    </w:p>
+    <w:p>
+      <w:pPr>
+        <w:jc w:val="both"/>
+        <w:rPr>
+          <w:bCs/>
+          <w:iCs/>
+          <w:sz w:val="28"/>
+          <w:szCs w:val="28"/>
+        </w:rPr>
+      </w:pPr>
+      <w:r>
+        <w:rPr>
+          <w:bCs/>
+          <w:iCs/>
+          <w:sz w:val="28"/>
+          <w:szCs w:val="28"/>
+        </w:rPr>
+        <w:t>inputFileName: input_3.txt</w:t>
+      </w:r>
+    </w:p>
+    <w:p>
+      <w:pPr>
+        <w:jc w:val="both"/>
+        <w:rPr>
+          <w:bCs/>
+          <w:iCs/>
+          <w:sz w:val="28"/>
+          <w:szCs w:val="28"/>
+        </w:rPr>
+      </w:pPr>
+      <w:r>
+        <w:rPr>
+          <w:bCs/>
+          <w:iCs/>
+          <w:sz w:val="28"/>
+          <w:szCs w:val="28"/>
+        </w:rPr>
+        <w:t>Відкрийте модифікований файл та порівняйте з текстом із поля Expected Result. Співпадає? (y/n):</w:t>
+      </w:r>
+    </w:p>
+    <w:p>
+      <w:pPr>
+        <w:jc w:val="both"/>
+        <w:rPr>
+          <w:bCs/>
+          <w:iCs/>
+          <w:sz w:val="28"/>
+          <w:szCs w:val="28"/>
+        </w:rPr>
+      </w:pPr>
+      <w:r>
+        <w:rPr>
+          <w:bCs/>
+          <w:iCs/>
+          <w:sz w:val="28"/>
+          <w:szCs w:val="28"/>
+        </w:rPr>
+        <w:lastRenderedPageBreak/>
+        <w:t>Статус тест-кейса: passed</w:t>
+      </w:r>
+    </w:p>
+    <w:p>
+      <w:pPr>
+        <w:jc w:val="both"/>
+        <w:rPr>
+          <w:bCs/>
+          <w:iCs/>
+          <w:sz w:val="28"/>
+          <w:szCs w:val="28"/>
+        </w:rPr>
+      </w:pPr>
+    </w:p>
+    <w:p>
+      <w:pPr>
+        <w:jc w:val="both"/>
+        <w:rPr>
+          <w:bCs/>
+          <w:iCs/>
+          <w:sz w:val="28"/>
+          <w:szCs w:val="28"/>
+        </w:rPr>
+      </w:pPr>
+      <w:r>
+        <w:rPr>
+          <w:bCs/>
+          <w:iCs/>
+          <w:sz w:val="28"/>
+          <w:szCs w:val="28"/>
+        </w:rPr>
+        <w:t>Тест-кейс №4</w:t>
+      </w:r>
+    </w:p>
+    <w:p>
+      <w:pPr>
+        <w:jc w:val="both"/>
+        <w:rPr>
+          <w:bCs/>
+          <w:iCs/>
+          <w:sz w:val="28"/>
+          <w:szCs w:val="28"/>
+        </w:rPr>
+      </w:pPr>
+      <w:r>
+        <w:rPr>
+          <w:bCs/>
+          <w:iCs/>
+          <w:sz w:val="28"/>
+          <w:szCs w:val="28"/>
+        </w:rPr>
+        <w:t>Вхідні дані:</w:t>
+      </w:r>
+    </w:p>
+    <w:p>
+      <w:pPr>
+        <w:jc w:val="both"/>
+        <w:rPr>
+          <w:bCs/>
+          <w:iCs/>
+          <w:sz w:val="28"/>
+          <w:szCs w:val="28"/>
+        </w:rPr>
+      </w:pPr>
+      <w:r>
+        <w:rPr>
+          <w:bCs/>
+          <w:iCs/>
+          <w:sz w:val="28"/>
+          <w:szCs w:val="28"/>
+        </w:rPr>
+        <w:t>inputFileName: input_1.txt</w:t>
+      </w:r>
+    </w:p>
+    <w:p>
+      <w:pPr>
+        <w:jc w:val="both"/>
+        <w:rPr>
+          <w:bCs/>
+          <w:iCs/>
+          <w:sz w:val="28"/>
+          <w:szCs w:val="28"/>
+        </w:rPr>
+      </w:pPr>
+      <w:r>
+        <w:rPr>
+          <w:bCs/>
+          <w:iCs/>
+          <w:sz w:val="28"/>
+          <w:szCs w:val="28"/>
+        </w:rPr>
+        <w:t>Відкрийте модифікований файл та порівняйте з текстом із поля Expected Result. Співпадає? (y/n):</w:t>
+      </w:r>
+    </w:p>
+    <w:p>
+      <w:pPr>
+        <w:jc w:val="both"/>
+        <w:rPr>
+          <w:bCs/>
+          <w:iCs/>
+          <w:sz w:val="28"/>
+          <w:szCs w:val="28"/>
+        </w:rPr>
+      </w:pPr>
+      <w:r>
+        <w:rPr>
+          <w:bCs/>
+          <w:iCs/>
+          <w:sz w:val="28"/>
+          <w:szCs w:val="28"/>
+        </w:rPr>
+        <w:t>Статус тест-кейса: passed</w:t>
+      </w:r>
+    </w:p>
+    <w:p>
+      <w:pPr>
+        <w:jc w:val="both"/>
+        <w:rPr>
+          <w:bCs/>
+          <w:iCs/>
+          <w:sz w:val="28"/>
+          <w:szCs w:val="28"/>
+        </w:rPr>
+      </w:pPr>
+    </w:p>
+    <w:p>
+      <w:pPr>
+        <w:jc w:val="both"/>
+        <w:rPr>
+          <w:bCs/>
+          <w:iCs/>
+          <w:sz w:val="28"/>
+          <w:szCs w:val="28"/>
+        </w:rPr>
+      </w:pPr>
+      <w:r>
+        <w:rPr>
+          <w:bCs/>
+          <w:iCs/>
+          <w:sz w:val="28"/>
+          <w:szCs w:val="28"/>
+        </w:rPr>
+        <w:t>Тест-кейс №5</w:t>
+      </w:r>
+    </w:p>
+    <w:p>
+      <w:pPr>
+        <w:jc w:val="both"/>
+        <w:rPr>
+          <w:bCs/>
+          <w:iCs/>
+          <w:sz w:val="28"/>
+          <w:szCs w:val="28"/>
+        </w:rPr>
+      </w:pPr>
+      <w:r>
+        <w:rPr>
+          <w:bCs/>
+          <w:iCs/>
+          <w:sz w:val="28"/>
+          <w:szCs w:val="28"/>
+        </w:rPr>
+        <w:t>Вхідні дані:</w:t>
+      </w:r>
+    </w:p>
+    <w:p>
+      <w:pPr>
+        <w:jc w:val="both"/>
+        <w:rPr>
+          <w:bCs/>
+          <w:iCs/>
+          <w:sz w:val="28"/>
+          <w:szCs w:val="28"/>
+        </w:rPr>
+      </w:pPr>
+      <w:r>
+        <w:rPr>
+          <w:bCs/>
+          <w:iCs/>
+          <w:sz w:val="28"/>
+          <w:szCs w:val="28"/>
+        </w:rPr>
+        <w:t>inputFileName: input_4.txt</w:t>
+      </w:r>
+    </w:p>
+    <w:p>
+      <w:pPr>
+        <w:jc w:val="both"/>
+        <w:rPr>
+          <w:bCs/>
+          <w:iCs/>
+          <w:sz w:val="28"/>
+          <w:szCs w:val="28"/>
+        </w:rPr>
+      </w:pPr>
+      <w:r>
+        <w:rPr>
+          <w:bCs/>
+          <w:iCs/>
+          <w:sz w:val="28"/>
+          <w:szCs w:val="28"/>
+        </w:rPr>
+        <w:t>Відкрийте модифікований файл та порівняйте з текстом із поля Expected Result. Співпадає? (y/n):</w:t>
+      </w:r>
+    </w:p>
+    <w:p>
+      <w:pPr>
+        <w:jc w:val="both"/>
+        <w:rPr>
+          <w:bCs/>
+          <w:iCs/>
+          <w:sz w:val="28"/>
+          <w:szCs w:val="28"/>
+        </w:rPr>
+      </w:pPr>
+      <w:r>
+        <w:rPr>
+          <w:bCs/>
+          <w:iCs/>
+          <w:sz w:val="28"/>
+          <w:szCs w:val="28"/>
+        </w:rPr>
+        <w:t>Статус тест-кейса: passed</w:t>
+      </w:r>
+    </w:p>
+    <w:p>
+      <w:pPr>
+        <w:jc w:val="both"/>
+        <w:rPr>
+          <w:bCs/>
+          <w:iCs/>
+          <w:sz w:val="28"/>
+          <w:szCs w:val="28"/>
+        </w:rPr>
+      </w:pPr>
+    </w:p>
+    <w:p>
+      <w:pPr>
+        <w:jc w:val="both"/>
+        <w:rPr>
+          <w:bCs/>
+          <w:iCs/>
+          <w:sz w:val="28"/>
+          <w:szCs w:val="28"/>
+        </w:rPr>
+      </w:pPr>
+      <w:r>
+        <w:rPr>
+          <w:bCs/>
+          <w:iCs/>
+          <w:sz w:val="28"/>
+          <w:szCs w:val="28"/>
+        </w:rPr>
+        <w:t>=== TS_10_3 ===</w:t>
+      </w:r>
+    </w:p>
+    <w:p>
+      <w:pPr>
+        <w:jc w:val="both"/>
+        <w:rPr>
+          <w:bCs/>
+          <w:iCs/>
+          <w:sz w:val="28"/>
+          <w:szCs w:val="28"/>
+        </w:rPr>
+      </w:pPr>
+      <w:r>
+        <w:rPr>
+          <w:bCs/>
+          <w:iCs/>
+          <w:sz w:val="28"/>
+          <w:szCs w:val="28"/>
+        </w:rPr>
+        <w:t>Тест-кейс №1</w:t>
+      </w:r>
+    </w:p>
+    <w:p>
+      <w:pPr>
+        <w:jc w:val="both"/>
+        <w:rPr>
+          <w:bCs/>
+          <w:iCs/>
+          <w:sz w:val="28"/>
+          <w:szCs w:val="28"/>
+        </w:rPr>
+      </w:pPr>
+      <w:r>
+        <w:rPr>
+          <w:bCs/>
+          <w:iCs/>
+          <w:sz w:val="28"/>
+          <w:szCs w:val="28"/>
+        </w:rPr>
+        <w:t>Вхідні дані:</w:t>
+      </w:r>
+    </w:p>
+    <w:p>
+      <w:pPr>
+        <w:jc w:val="both"/>
+        <w:rPr>
+          <w:bCs/>
+          <w:iCs/>
+          <w:sz w:val="28"/>
+          <w:szCs w:val="28"/>
+        </w:rPr>
+      </w:pPr>
+      <w:r>
+        <w:rPr>
+          <w:bCs/>
+          <w:iCs/>
+          <w:sz w:val="28"/>
+          <w:szCs w:val="28"/>
+        </w:rPr>
+        <w:t>x: 5</w:t>
+      </w:r>
+    </w:p>
+    <w:p>
+      <w:pPr>
+        <w:jc w:val="both"/>
+        <w:rPr>
+          <w:bCs/>
+          <w:iCs/>
+          <w:sz w:val="28"/>
+          <w:szCs w:val="28"/>
+        </w:rPr>
+      </w:pPr>
+      <w:r>
+        <w:rPr>
+          <w:bCs/>
+          <w:iCs/>
+          <w:sz w:val="28"/>
+          <w:szCs w:val="28"/>
+        </w:rPr>
+        <w:t>y: -27</w:t>
+      </w:r>
+    </w:p>
+    <w:p>
+      <w:pPr>
+        <w:jc w:val="both"/>
+        <w:rPr>
+          <w:bCs/>
+          <w:iCs/>
+          <w:sz w:val="28"/>
+          <w:szCs w:val="28"/>
+        </w:rPr>
+      </w:pPr>
+      <w:r>
+        <w:rPr>
+          <w:bCs/>
+          <w:iCs/>
+          <w:sz w:val="28"/>
+          <w:szCs w:val="28"/>
+        </w:rPr>
+        <w:t>z: -21</w:t>
+      </w:r>
+    </w:p>
+    <w:p>
+      <w:pPr>
+        <w:jc w:val="both"/>
+        <w:rPr>
+          <w:bCs/>
+          <w:iCs/>
+          <w:sz w:val="28"/>
+          <w:szCs w:val="28"/>
+        </w:rPr>
+      </w:pPr>
+      <w:r>
+        <w:rPr>
+          <w:bCs/>
+          <w:iCs/>
+          <w:sz w:val="28"/>
+          <w:szCs w:val="28"/>
+        </w:rPr>
+        <w:t>b: 90</w:t>
+      </w:r>
+    </w:p>
+    <w:p>
+      <w:pPr>
+        <w:jc w:val="both"/>
+        <w:rPr>
+          <w:bCs/>
+          <w:iCs/>
+          <w:sz w:val="28"/>
+          <w:szCs w:val="28"/>
+        </w:rPr>
+      </w:pPr>
+      <w:r>
+        <w:rPr>
+          <w:bCs/>
+          <w:iCs/>
+          <w:sz w:val="28"/>
+          <w:szCs w:val="28"/>
+        </w:rPr>
+        <w:t>outputFileName: output_1.txt</w:t>
+      </w:r>
+    </w:p>
+    <w:p>
+      <w:pPr>
+        <w:jc w:val="both"/>
+        <w:rPr>
+          <w:bCs/>
+          <w:iCs/>
+          <w:sz w:val="28"/>
+          <w:szCs w:val="28"/>
+        </w:rPr>
+      </w:pPr>
+      <w:r>
+        <w:rPr>
+          <w:bCs/>
+          <w:iCs/>
+          <w:sz w:val="28"/>
+          <w:szCs w:val="28"/>
+        </w:rPr>
+        <w:t>Відкрийте модифікований файл та порівняйте з текстом із поля Expected Result. Співпадає? (y/n):</w:t>
+      </w:r>
+    </w:p>
+    <w:p>
+      <w:pPr>
+        <w:jc w:val="both"/>
+        <w:rPr>
+          <w:bCs/>
+          <w:iCs/>
+          <w:sz w:val="28"/>
+          <w:szCs w:val="28"/>
+        </w:rPr>
+      </w:pPr>
+      <w:r>
+        <w:rPr>
+          <w:bCs/>
+          <w:iCs/>
+          <w:sz w:val="28"/>
+          <w:szCs w:val="28"/>
+        </w:rPr>
+        <w:t>Статус тест-кейса: passed</w:t>
+      </w:r>
+    </w:p>
+    <w:p>
+      <w:pPr>
+        <w:jc w:val="both"/>
+        <w:rPr>
+          <w:bCs/>
+          <w:iCs/>
+          <w:sz w:val="28"/>
+          <w:szCs w:val="28"/>
+        </w:rPr>
+      </w:pPr>
+    </w:p>
+    <w:p>
+      <w:pPr>
+        <w:jc w:val="both"/>
+        <w:rPr>
+          <w:bCs/>
+          <w:iCs/>
+          <w:sz w:val="28"/>
+          <w:szCs w:val="28"/>
+        </w:rPr>
+      </w:pPr>
+      <w:r>
+        <w:rPr>
+          <w:bCs/>
+          <w:iCs/>
+          <w:sz w:val="28"/>
+          <w:szCs w:val="28"/>
+        </w:rPr>
+        <w:t>Тест-кейс №2</w:t>
+      </w:r>
+    </w:p>
+    <w:p>
+      <w:pPr>
+        <w:jc w:val="both"/>
+        <w:rPr>
+          <w:bCs/>
+          <w:iCs/>
+          <w:sz w:val="28"/>
+          <w:szCs w:val="28"/>
+        </w:rPr>
+      </w:pPr>
+      <w:r>
+        <w:rPr>
+          <w:bCs/>
+          <w:iCs/>
+          <w:sz w:val="28"/>
+          <w:szCs w:val="28"/>
+        </w:rPr>
+        <w:t>Вхідні дані:</w:t>
+      </w:r>
+    </w:p>
+    <w:p>
+      <w:pPr>
+        <w:jc w:val="both"/>
+        <w:rPr>
+          <w:bCs/>
+          <w:iCs/>
+          <w:sz w:val="28"/>
+          <w:szCs w:val="28"/>
+        </w:rPr>
+      </w:pPr>
+      <w:r>
+        <w:rPr>
+          <w:bCs/>
+          <w:iCs/>
+          <w:sz w:val="28"/>
+          <w:szCs w:val="28"/>
+        </w:rPr>
+        <w:t>x: -20</w:t>
+      </w:r>
+    </w:p>
+    <w:p>
+      <w:pPr>
+        <w:jc w:val="both"/>
+        <w:rPr>
+          <w:bCs/>
+          <w:iCs/>
+          <w:sz w:val="28"/>
+          <w:szCs w:val="28"/>
+        </w:rPr>
+      </w:pPr>
+      <w:r>
+        <w:rPr>
+          <w:bCs/>
+          <w:iCs/>
+          <w:sz w:val="28"/>
+          <w:szCs w:val="28"/>
+        </w:rPr>
+        <w:t>y: 28</w:t>
+      </w:r>
+    </w:p>
+    <w:p>
+      <w:pPr>
+        <w:jc w:val="both"/>
+        <w:rPr>
+          <w:bCs/>
+          <w:iCs/>
+          <w:sz w:val="28"/>
+          <w:szCs w:val="28"/>
+        </w:rPr>
+      </w:pPr>
+      <w:r>
+        <w:rPr>
+          <w:bCs/>
+          <w:iCs/>
+          <w:sz w:val="28"/>
+          <w:szCs w:val="28"/>
+        </w:rPr>
+        <w:t>z: -24</w:t>
+      </w:r>
+    </w:p>
+    <w:p>
+      <w:pPr>
+        <w:jc w:val="both"/>
+        <w:rPr>
+          <w:bCs/>
+          <w:iCs/>
+          <w:sz w:val="28"/>
+          <w:szCs w:val="28"/>
+        </w:rPr>
+      </w:pPr>
+      <w:r>
+        <w:rPr>
+          <w:bCs/>
+          <w:iCs/>
+          <w:sz w:val="28"/>
+          <w:szCs w:val="28"/>
+        </w:rPr>
+        <w:t>b: 2024</w:t>
+      </w:r>
+    </w:p>
+    <w:p>
+      <w:pPr>
+        <w:jc w:val="both"/>
+        <w:rPr>
+          <w:bCs/>
+          <w:iCs/>
+          <w:sz w:val="28"/>
+          <w:szCs w:val="28"/>
+        </w:rPr>
+      </w:pPr>
+      <w:r>
+        <w:rPr>
+          <w:bCs/>
+          <w:iCs/>
+          <w:sz w:val="28"/>
+          <w:szCs w:val="28"/>
+        </w:rPr>
+        <w:t>outputFileName: output_2.txt</w:t>
+      </w:r>
+    </w:p>
+    <w:p>
+      <w:pPr>
+        <w:jc w:val="both"/>
+        <w:rPr>
+          <w:bCs/>
+          <w:iCs/>
+          <w:sz w:val="28"/>
+          <w:szCs w:val="28"/>
+        </w:rPr>
+      </w:pPr>
+      <w:r>
+        <w:rPr>
+          <w:bCs/>
+          <w:iCs/>
+          <w:sz w:val="28"/>
+          <w:szCs w:val="28"/>
+        </w:rPr>
+        <w:t>Відкрийте модифікований файл та порівняйте з текстом із поля Expected Result. Співпадає? (y/n):</w:t>
+      </w:r>
+    </w:p>
+    <w:p>
+      <w:pPr>
+        <w:jc w:val="both"/>
+        <w:rPr>
+          <w:bCs/>
+          <w:iCs/>
+          <w:sz w:val="28"/>
+          <w:szCs w:val="28"/>
+        </w:rPr>
+      </w:pPr>
+      <w:r>
+        <w:rPr>
+          <w:bCs/>
+          <w:iCs/>
+          <w:sz w:val="28"/>
+          <w:szCs w:val="28"/>
+        </w:rPr>
+        <w:t>Статус тест-кейса: passed</w:t>
+      </w:r>
+    </w:p>
+    <w:p>
+      <w:pPr>
+        <w:jc w:val="both"/>
+        <w:rPr>
+          <w:bCs/>
+          <w:iCs/>
+          <w:sz w:val="28"/>
+          <w:szCs w:val="28"/>
+        </w:rPr>
+      </w:pPr>
+    </w:p>
+    <w:p>
+      <w:pPr>
+        <w:jc w:val="both"/>
+        <w:rPr>
+          <w:bCs/>
+          <w:iCs/>
+          <w:sz w:val="28"/>
+          <w:szCs w:val="28"/>
+        </w:rPr>
+      </w:pPr>
+      <w:r>
+        <w:rPr>
+          <w:bCs/>
+          <w:iCs/>
+          <w:sz w:val="28"/>
+          <w:szCs w:val="28"/>
+        </w:rPr>
+        <w:t>Тест-кейс №3</w:t>
+      </w:r>
+    </w:p>
+    <w:p>
+      <w:pPr>
+        <w:jc w:val="both"/>
+        <w:rPr>
+          <w:bCs/>
+          <w:iCs/>
+          <w:sz w:val="28"/>
+          <w:szCs w:val="28"/>
+        </w:rPr>
+      </w:pPr>
+      <w:r>
+        <w:rPr>
+          <w:bCs/>
+          <w:iCs/>
+          <w:sz w:val="28"/>
+          <w:szCs w:val="28"/>
+        </w:rPr>
+        <w:t>Вхідні дані:</w:t>
+      </w:r>
+    </w:p>
+    <w:p>
+      <w:pPr>
+        <w:jc w:val="both"/>
+        <w:rPr>
+          <w:bCs/>
+          <w:iCs/>
+          <w:sz w:val="28"/>
+          <w:szCs w:val="28"/>
+        </w:rPr>
+      </w:pPr>
+      <w:r>
+        <w:rPr>
+          <w:bCs/>
+          <w:iCs/>
+          <w:sz w:val="28"/>
+          <w:szCs w:val="28"/>
+        </w:rPr>
+        <w:t>x: 27</w:t>
+      </w:r>
+    </w:p>
+    <w:p>
+      <w:pPr>
+        <w:jc w:val="both"/>
+        <w:rPr>
+          <w:bCs/>
+          <w:iCs/>
+          <w:sz w:val="28"/>
+          <w:szCs w:val="28"/>
+        </w:rPr>
+      </w:pPr>
+      <w:r>
+        <w:rPr>
+          <w:bCs/>
+          <w:iCs/>
+          <w:sz w:val="28"/>
+          <w:szCs w:val="28"/>
+        </w:rPr>
+        <w:t>y: 21</w:t>
+      </w:r>
+    </w:p>
+    <w:p>
+      <w:pPr>
+        <w:jc w:val="both"/>
+        <w:rPr>
+          <w:bCs/>
+          <w:iCs/>
+          <w:sz w:val="28"/>
+          <w:szCs w:val="28"/>
+        </w:rPr>
+      </w:pPr>
+      <w:r>
+        <w:rPr>
+          <w:bCs/>
+          <w:iCs/>
+          <w:sz w:val="28"/>
+          <w:szCs w:val="28"/>
+        </w:rPr>
+        <w:t>z: 15</w:t>
+      </w:r>
+    </w:p>
+    <w:p>
+      <w:pPr>
+        <w:jc w:val="both"/>
+        <w:rPr>
+          <w:bCs/>
+          <w:iCs/>
+          <w:sz w:val="28"/>
+          <w:szCs w:val="28"/>
+        </w:rPr>
+      </w:pPr>
+      <w:r>
+        <w:rPr>
+          <w:bCs/>
+          <w:iCs/>
+          <w:sz w:val="28"/>
+          <w:szCs w:val="28"/>
+        </w:rPr>
+        <w:t>b: 912012</w:t>
+      </w:r>
+    </w:p>
+    <w:p>
+      <w:pPr>
+        <w:jc w:val="both"/>
+        <w:rPr>
+          <w:bCs/>
+          <w:iCs/>
+          <w:sz w:val="28"/>
+          <w:szCs w:val="28"/>
+        </w:rPr>
+      </w:pPr>
+      <w:r>
+        <w:rPr>
+          <w:bCs/>
+          <w:iCs/>
+          <w:sz w:val="28"/>
+          <w:szCs w:val="28"/>
+        </w:rPr>
+        <w:t>outputFileName: output_3.txt</w:t>
+      </w:r>
+    </w:p>
+    <w:p>
+      <w:pPr>
+        <w:jc w:val="both"/>
+        <w:rPr>
+          <w:bCs/>
+          <w:iCs/>
+          <w:sz w:val="28"/>
+          <w:szCs w:val="28"/>
+        </w:rPr>
+      </w:pPr>
+      <w:r>
+        <w:rPr>
+          <w:bCs/>
+          <w:iCs/>
+          <w:sz w:val="28"/>
+          <w:szCs w:val="28"/>
+        </w:rPr>
+        <w:t>Відкрийте модифікований файл та порівняйте з текстом із поля Expected Result. Співпадає? (y/n):</w:t>
+      </w:r>
+    </w:p>
+    <w:p>
+      <w:pPr>
+        <w:jc w:val="both"/>
+        <w:rPr>
+          <w:bCs/>
+          <w:iCs/>
+          <w:sz w:val="28"/>
+          <w:szCs w:val="28"/>
+        </w:rPr>
+      </w:pPr>
+      <w:r>
+        <w:rPr>
+          <w:bCs/>
+          <w:iCs/>
+          <w:sz w:val="28"/>
+          <w:szCs w:val="28"/>
+        </w:rPr>
+        <w:lastRenderedPageBreak/>
+        <w:t>Статус тест-кейса: passed</w:t>
+      </w:r>
+    </w:p>
+    <w:p>
+      <w:pPr>
+        <w:jc w:val="both"/>
+        <w:rPr>
+          <w:bCs/>
+          <w:iCs/>
+          <w:sz w:val="28"/>
+          <w:szCs w:val="28"/>
+        </w:rPr>
+      </w:pPr>
+    </w:p>
+    <w:p>
+      <w:pPr>
+        <w:jc w:val="both"/>
+        <w:rPr>
+          <w:bCs/>
+          <w:iCs/>
+          <w:sz w:val="28"/>
+          <w:szCs w:val="28"/>
+        </w:rPr>
+      </w:pPr>
+      <w:r>
+        <w:rPr>
+          <w:bCs/>
+          <w:iCs/>
+          <w:sz w:val="28"/>
+          <w:szCs w:val="28"/>
+        </w:rPr>
+        <w:t>Тест-кейс №4</w:t>
+      </w:r>
+    </w:p>
+    <w:p>
+      <w:pPr>
+        <w:jc w:val="both"/>
+        <w:rPr>
+          <w:bCs/>
+          <w:iCs/>
+          <w:sz w:val="28"/>
+          <w:szCs w:val="28"/>
+        </w:rPr>
+      </w:pPr>
+      <w:r>
+        <w:rPr>
+          <w:bCs/>
+          <w:iCs/>
+          <w:sz w:val="28"/>
+          <w:szCs w:val="28"/>
+        </w:rPr>
+        <w:t>Вхідні дані:</w:t>
+      </w:r>
+    </w:p>
+    <w:p>
+      <w:pPr>
+        <w:jc w:val="both"/>
+        <w:rPr>
+          <w:bCs/>
+          <w:iCs/>
+          <w:sz w:val="28"/>
+          <w:szCs w:val="28"/>
+        </w:rPr>
+      </w:pPr>
+      <w:r>
+        <w:rPr>
+          <w:bCs/>
+          <w:iCs/>
+          <w:sz w:val="28"/>
+          <w:szCs w:val="28"/>
+        </w:rPr>
+        <w:t>x: 15</w:t>
+      </w:r>
+    </w:p>
+    <w:p>
+      <w:pPr>
+        <w:jc w:val="both"/>
+        <w:rPr>
+          <w:bCs/>
+          <w:iCs/>
+          <w:sz w:val="28"/>
+          <w:szCs w:val="28"/>
+        </w:rPr>
+      </w:pPr>
+      <w:r>
+        <w:rPr>
+          <w:bCs/>
+          <w:iCs/>
+          <w:sz w:val="28"/>
+          <w:szCs w:val="28"/>
+        </w:rPr>
+        <w:t>y: 4</w:t>
+      </w:r>
+    </w:p>
+    <w:p>
+      <w:pPr>
+        <w:jc w:val="both"/>
+        <w:rPr>
+          <w:bCs/>
+          <w:iCs/>
+          <w:sz w:val="28"/>
+          <w:szCs w:val="28"/>
+        </w:rPr>
+      </w:pPr>
+      <w:r>
+        <w:rPr>
+          <w:bCs/>
+          <w:iCs/>
+          <w:sz w:val="28"/>
+          <w:szCs w:val="28"/>
+        </w:rPr>
+        <w:t>z: 14</w:t>
+      </w:r>
+    </w:p>
+    <w:p>
+      <w:pPr>
+        <w:jc w:val="both"/>
+        <w:rPr>
+          <w:bCs/>
+          <w:iCs/>
+          <w:sz w:val="28"/>
+          <w:szCs w:val="28"/>
+        </w:rPr>
+      </w:pPr>
+      <w:r>
+        <w:rPr>
+          <w:bCs/>
+          <w:iCs/>
+          <w:sz w:val="28"/>
+          <w:szCs w:val="28"/>
+        </w:rPr>
+        <w:t>b: 1007</w:t>
+      </w:r>
+    </w:p>
+    <w:p>
+      <w:pPr>
+        <w:jc w:val="both"/>
+        <w:rPr>
+          <w:bCs/>
+          <w:iCs/>
+          <w:sz w:val="28"/>
+          <w:szCs w:val="28"/>
+        </w:rPr>
+      </w:pPr>
+      <w:r>
+        <w:rPr>
+          <w:bCs/>
+          <w:iCs/>
+          <w:sz w:val="28"/>
+          <w:szCs w:val="28"/>
+        </w:rPr>
+        <w:t>outputFileName: output_1.txt</w:t>
+      </w:r>
+    </w:p>
+    <w:p>
+      <w:pPr>
+        <w:jc w:val="both"/>
+        <w:rPr>
+          <w:bCs/>
+          <w:iCs/>
+          <w:sz w:val="28"/>
+          <w:szCs w:val="28"/>
+        </w:rPr>
+      </w:pPr>
+      <w:r>
+        <w:rPr>
+          <w:bCs/>
+          <w:iCs/>
+          <w:sz w:val="28"/>
+          <w:szCs w:val="28"/>
+        </w:rPr>
+        <w:t>Відкрийте модифікований файл та порівняйте з текстом із поля Expected Result. Співпадає? (y/n):</w:t>
+      </w:r>
+    </w:p>
+    <w:p>
+      <w:pPr>
+        <w:jc w:val="both"/>
+        <w:rPr>
+          <w:bCs/>
+          <w:iCs/>
+          <w:sz w:val="28"/>
+          <w:szCs w:val="28"/>
+        </w:rPr>
+      </w:pPr>
+      <w:r>
+        <w:rPr>
+          <w:bCs/>
+          <w:iCs/>
+          <w:sz w:val="28"/>
+          <w:szCs w:val="28"/>
+        </w:rPr>
+        <w:t>Статус тест-кейса: passed</w:t>
+      </w:r>
+    </w:p>
+    <w:p>
+      <w:pPr>
+        <w:jc w:val="both"/>
+        <w:rPr>
+          <w:bCs/>
+          <w:iCs/>
+          <w:sz w:val="28"/>
+          <w:szCs w:val="28"/>
+        </w:rPr>
+      </w:pPr>
+    </w:p>
+    <w:p>
+      <w:pPr>
+        <w:jc w:val="both"/>
+        <w:rPr>
+          <w:bCs/>
+          <w:iCs/>
+          <w:sz w:val="28"/>
+          <w:szCs w:val="28"/>
+        </w:rPr>
+      </w:pPr>
+      <w:r>
+        <w:rPr>
+          <w:bCs/>
+          <w:iCs/>
+          <w:sz w:val="28"/>
+          <w:szCs w:val="28"/>
+        </w:rPr>
+        <w:t>Тест-кейс №5</w:t>
+      </w:r>
+    </w:p>
+    <w:p>
+      <w:pPr>
+        <w:jc w:val="both"/>
+        <w:rPr>
+          <w:bCs/>
+          <w:iCs/>
+          <w:sz w:val="28"/>
+          <w:szCs w:val="28"/>
+        </w:rPr>
+      </w:pPr>
+      <w:r>
+        <w:rPr>
+          <w:bCs/>
+          <w:iCs/>
+          <w:sz w:val="28"/>
+          <w:szCs w:val="28"/>
+        </w:rPr>
+        <w:t>Вхідні дані:</w:t>
+      </w:r>
+    </w:p>
+    <w:p>
+      <w:pPr>
+        <w:jc w:val="both"/>
+        <w:rPr>
+          <w:bCs/>
+          <w:iCs/>
+          <w:sz w:val="28"/>
+          <w:szCs w:val="28"/>
+        </w:rPr>
+      </w:pPr>
+      <w:r>
+        <w:rPr>
+          <w:bCs/>
+          <w:iCs/>
+          <w:sz w:val="28"/>
+          <w:szCs w:val="28"/>
+        </w:rPr>
+        <w:t>x: 27</w:t>
+      </w:r>
+    </w:p>
+    <w:p>
+      <w:pPr>
+        <w:jc w:val="both"/>
+        <w:rPr>
+          <w:bCs/>
+          <w:iCs/>
+          <w:sz w:val="28"/>
+          <w:szCs w:val="28"/>
+        </w:rPr>
+      </w:pPr>
+      <w:r>
+        <w:rPr>
+          <w:bCs/>
+          <w:iCs/>
+          <w:sz w:val="28"/>
+          <w:szCs w:val="28"/>
+        </w:rPr>
+        <w:t>y: -7</w:t>
+      </w:r>
+    </w:p>
+    <w:p>
+      <w:pPr>
+        <w:jc w:val="both"/>
+        <w:rPr>
+          <w:bCs/>
+          <w:iCs/>
+          <w:sz w:val="28"/>
+          <w:szCs w:val="28"/>
+        </w:rPr>
+      </w:pPr>
+      <w:r>
+        <w:rPr>
+          <w:bCs/>
+          <w:iCs/>
+          <w:sz w:val="28"/>
+          <w:szCs w:val="28"/>
+        </w:rPr>
+        <w:t>z: -25</w:t>
+      </w:r>
+    </w:p>
+    <w:p>
+      <w:pPr>
+        <w:jc w:val="both"/>
+        <w:rPr>
+          <w:bCs/>
+          <w:iCs/>
+          <w:sz w:val="28"/>
+          <w:szCs w:val="28"/>
+        </w:rPr>
+      </w:pPr>
+      <w:r>
+        <w:rPr>
+          <w:bCs/>
+          <w:iCs/>
+          <w:sz w:val="28"/>
+          <w:szCs w:val="28"/>
+        </w:rPr>
+        <w:t>b: 128</w:t>
+      </w:r>
+    </w:p>
+    <w:p>
+      <w:pPr>
+        <w:jc w:val="both"/>
+        <w:rPr>
+          <w:bCs/>
+          <w:iCs/>
+          <w:sz w:val="28"/>
+          <w:szCs w:val="28"/>
+        </w:rPr>
+      </w:pPr>
+      <w:r>
+        <w:rPr>
+          <w:bCs/>
+          <w:iCs/>
+          <w:sz w:val="28"/>
+          <w:szCs w:val="28"/>
+        </w:rPr>
+        <w:t>outputFileName: output_4.txt</w:t>
+      </w:r>
+    </w:p>
+    <w:p>
+      <w:pPr>
+        <w:jc w:val="both"/>
+        <w:rPr>
+          <w:bCs/>
+          <w:iCs/>
+          <w:sz w:val="28"/>
+          <w:szCs w:val="28"/>
+        </w:rPr>
+      </w:pPr>
+      <w:r>
+        <w:rPr>
+          <w:bCs/>
+          <w:iCs/>
+          <w:sz w:val="28"/>
+          <w:szCs w:val="28"/>
+        </w:rPr>
+        <w:t>Відкрийте модифікований файл та порівняйте з текстом із поля Expected Result. Співпадає? (y/n):</w:t>
+      </w:r>
+    </w:p>
+    <w:p>
+      <w:pPr>
+        <w:jc w:val="both"/>
+        <w:rPr>
+          <w:bCs/>
+          <w:iCs/>
+          <w:sz w:val="28"/>
+          <w:szCs w:val="28"/>
+        </w:rPr>
+      </w:pPr>
+      <w:r>
+        <w:rPr>
+          <w:bCs/>
+          <w:iCs/>
+          <w:sz w:val="28"/>
+          <w:szCs w:val="28"/>
+        </w:rPr>
+        <w:t>Статус тест-кейса: passed</w:t>
       </w:r>
     </w:p>
     <w:sectPr>

</xml_diff>